<commit_message>
Updated CRC Diagrams.docx and added Method Signatures.docx.
</commit_message>
<xml_diff>
--- a/CRC Diagrams.docx
+++ b/CRC Diagrams.docx
@@ -92,6 +92,10 @@
             <w:pPr>
               <w:pStyle w:val="Normal"/>
             </w:pPr>
+            <w:r>
+              <w:rPr/>
+              <w:t>-ID</w:t>
+            </w:r>
           </w:p>
         </w:tc>
         <w:tc>
@@ -123,6 +127,10 @@
             <w:pPr>
               <w:pStyle w:val="Normal"/>
             </w:pPr>
+            <w:r>
+              <w:rPr/>
+              <w:t>-Student/Faculty/Department</w:t>
+            </w:r>
           </w:p>
         </w:tc>
         <w:tc>
@@ -154,6 +162,10 @@
             <w:pPr>
               <w:pStyle w:val="Normal"/>
             </w:pPr>
+            <w:r>
+              <w:rPr/>
+              <w:t>Hold messages</w:t>
+            </w:r>
           </w:p>
         </w:tc>
         <w:tc>
@@ -168,6 +180,37 @@
             <w:r>
               <w:rPr/>
               <w:t>Student</w:t>
+            </w:r>
+          </w:p>
+        </w:tc>
+      </w:tr>
+      <w:tr>
+        <w:trPr>
+          <w:trHeight w:val="300"/>
+        </w:trPr>
+        <w:tc>
+          <w:tcPr>
+            <w:tcW w:w="6135" w:type="dxa"/>
+            <w:tcMar/>
+          </w:tcPr>
+          <w:p>
+            <w:pPr>
+              <w:pStyle w:val="Normal"/>
+            </w:pPr>
+          </w:p>
+        </w:tc>
+        <w:tc>
+          <w:tcPr>
+            <w:tcW w:w="2880" w:type="dxa"/>
+            <w:tcMar/>
+          </w:tcPr>
+          <w:p>
+            <w:pPr>
+              <w:pStyle w:val="Normal"/>
+            </w:pPr>
+            <w:r>
+              <w:rPr/>
+              <w:t>CSVReader</w:t>
             </w:r>
           </w:p>
         </w:tc>
@@ -264,7 +307,12 @@
           <w:p>
             <w:pPr>
               <w:pStyle w:val="Normal"/>
-            </w:pPr>
+              <w:ind w:left="0"/>
+            </w:pPr>
+            <w:r>
+              <w:rPr/>
+              <w:t>-Name</w:t>
+            </w:r>
           </w:p>
         </w:tc>
         <w:tc>
@@ -296,6 +344,14 @@
             <w:pPr>
               <w:pStyle w:val="Normal"/>
             </w:pPr>
+            <w:r>
+              <w:rPr/>
+              <w:t>Hold exam board</w:t>
+            </w:r>
+            <w:r>
+              <w:rPr/>
+              <w:t xml:space="preserve"> for progression</w:t>
+            </w:r>
           </w:p>
         </w:tc>
         <w:tc>
@@ -307,6 +363,10 @@
             <w:pPr>
               <w:pStyle w:val="Normal"/>
             </w:pPr>
+            <w:r>
+              <w:rPr/>
+              <w:t>CSVWriter</w:t>
+            </w:r>
           </w:p>
         </w:tc>
       </w:tr>
@@ -323,6 +383,10 @@
             <w:pPr>
               <w:pStyle w:val="Normal"/>
             </w:pPr>
+            <w:r>
+              <w:rPr/>
+              <w:t>Write messages / requests</w:t>
+            </w:r>
           </w:p>
         </w:tc>
         <w:tc>
@@ -434,6 +498,10 @@
             <w:pPr>
               <w:pStyle w:val="Normal"/>
             </w:pPr>
+            <w:r>
+              <w:rPr/>
+              <w:t>-Name</w:t>
+            </w:r>
           </w:p>
         </w:tc>
         <w:tc>
@@ -465,6 +533,10 @@
             <w:pPr>
               <w:pStyle w:val="Normal"/>
             </w:pPr>
+            <w:r>
+              <w:rPr/>
+              <w:t>-Taught Modules</w:t>
+            </w:r>
           </w:p>
         </w:tc>
         <w:tc>
@@ -500,7 +572,12 @@
           <w:p>
             <w:pPr>
               <w:pStyle w:val="Normal"/>
-            </w:pPr>
+              <w:ind w:left="0"/>
+            </w:pPr>
+            <w:r>
+              <w:rPr/>
+              <w:t>Get Student transcript</w:t>
+            </w:r>
           </w:p>
         </w:tc>
         <w:tc>
@@ -512,6 +589,10 @@
             <w:pPr>
               <w:pStyle w:val="Normal"/>
             </w:pPr>
+            <w:r>
+              <w:rPr/>
+              <w:t>CSVWriter</w:t>
+            </w:r>
           </w:p>
         </w:tc>
       </w:tr>
@@ -612,6 +693,14 @@
             <w:pPr>
               <w:pStyle w:val="Normal"/>
             </w:pPr>
+            <w:r>
+              <w:rPr/>
+              <w:t>-</w:t>
+            </w:r>
+            <w:r>
+              <w:rPr/>
+              <w:t>ID</w:t>
+            </w:r>
           </w:p>
         </w:tc>
         <w:tc>
@@ -643,6 +732,10 @@
             <w:pPr>
               <w:pStyle w:val="Normal"/>
             </w:pPr>
+            <w:r>
+              <w:rPr/>
+              <w:t>-Name</w:t>
+            </w:r>
           </w:p>
         </w:tc>
         <w:tc>
@@ -670,6 +763,10 @@
             <w:pPr>
               <w:pStyle w:val="Normal"/>
             </w:pPr>
+            <w:r>
+              <w:rPr/>
+              <w:t>-Transcript</w:t>
+            </w:r>
           </w:p>
         </w:tc>
         <w:tc>
@@ -786,6 +883,10 @@
             <w:pPr>
               <w:pStyle w:val="Normal"/>
             </w:pPr>
+            <w:r>
+              <w:rPr/>
+              <w:t>-Course</w:t>
+            </w:r>
           </w:p>
         </w:tc>
         <w:tc>
@@ -817,6 +918,18 @@
             <w:pPr>
               <w:pStyle w:val="Normal"/>
             </w:pPr>
+            <w:r>
+              <w:rPr/>
+              <w:t>-</w:t>
+            </w:r>
+            <w:r>
+              <w:rPr/>
+              <w:t xml:space="preserve">Overall </w:t>
+            </w:r>
+            <w:r>
+              <w:rPr/>
+              <w:t>QCA</w:t>
+            </w:r>
           </w:p>
         </w:tc>
         <w:tc>
@@ -828,6 +941,10 @@
             <w:pPr>
               <w:pStyle w:val="Normal"/>
             </w:pPr>
+            <w:r>
+              <w:rPr/>
+              <w:t>GradeCalculator</w:t>
+            </w:r>
           </w:p>
         </w:tc>
       </w:tr>
@@ -843,7 +960,12 @@
           <w:p>
             <w:pPr>
               <w:pStyle w:val="Normal"/>
-            </w:pPr>
+              <w:ind w:left="0"/>
+            </w:pPr>
+            <w:r>
+              <w:rPr/>
+              <w:t>-QCA by Semester</w:t>
+            </w:r>
           </w:p>
         </w:tc>
         <w:tc>
@@ -955,6 +1077,10 @@
             <w:pPr>
               <w:pStyle w:val="Normal"/>
             </w:pPr>
+            <w:r>
+              <w:rPr/>
+              <w:t>-Class List</w:t>
+            </w:r>
           </w:p>
         </w:tc>
         <w:tc>
@@ -986,6 +1112,10 @@
             <w:pPr>
               <w:pStyle w:val="Normal"/>
             </w:pPr>
+            <w:r>
+              <w:rPr/>
+              <w:t>-Semesters</w:t>
+            </w:r>
           </w:p>
         </w:tc>
         <w:tc>
@@ -1013,6 +1143,10 @@
             <w:pPr>
               <w:pStyle w:val="Normal"/>
             </w:pPr>
+            <w:r>
+              <w:rPr/>
+              <w:t>-Degree Type</w:t>
+            </w:r>
           </w:p>
         </w:tc>
         <w:tc>
@@ -1139,6 +1273,10 @@
             <w:pPr>
               <w:pStyle w:val="Normal"/>
             </w:pPr>
+            <w:r>
+              <w:rPr/>
+              <w:t>-Modules</w:t>
+            </w:r>
           </w:p>
         </w:tc>
         <w:tc>
@@ -1169,7 +1307,16 @@
           <w:p>
             <w:pPr>
               <w:pStyle w:val="Normal"/>
-            </w:pPr>
+              <w:ind w:left="0"/>
+            </w:pPr>
+            <w:r>
+              <w:rPr/>
+              <w:t>-</w:t>
+            </w:r>
+            <w:r>
+              <w:rPr/>
+              <w:t>Number</w:t>
+            </w:r>
           </w:p>
         </w:tc>
         <w:tc>
@@ -1181,6 +1328,10 @@
             <w:pPr>
               <w:pStyle w:val="Normal"/>
             </w:pPr>
+            <w:r>
+              <w:rPr/>
+              <w:t>GradeCalculator</w:t>
+            </w:r>
           </w:p>
         </w:tc>
       </w:tr>
@@ -1197,6 +1348,10 @@
             <w:pPr>
               <w:pStyle w:val="Normal"/>
             </w:pPr>
+            <w:r>
+              <w:rPr/>
+              <w:t>Calculate QCA</w:t>
+            </w:r>
           </w:p>
         </w:tc>
         <w:tc>
@@ -1212,6 +1367,7 @@
         </w:tc>
       </w:tr>
     </w:tbl>
+    <w:p/>
     <w:p>
       <w:pPr>
         <w:pStyle w:val="Normal"/>
@@ -1308,6 +1464,10 @@
             <w:pPr>
               <w:pStyle w:val="Normal"/>
             </w:pPr>
+            <w:r>
+              <w:rPr/>
+              <w:t>-Name</w:t>
+            </w:r>
           </w:p>
         </w:tc>
         <w:tc>
@@ -1323,6 +1483,10 @@
               <w:rPr/>
               <w:t>Grade</w:t>
             </w:r>
+            <w:r>
+              <w:rPr/>
+              <w:t>Calculator</w:t>
+            </w:r>
           </w:p>
         </w:tc>
       </w:tr>
@@ -1338,7 +1502,12 @@
           <w:p>
             <w:pPr>
               <w:pStyle w:val="Normal"/>
-            </w:pPr>
+              <w:ind w:left="0"/>
+            </w:pPr>
+            <w:r>
+              <w:rPr/>
+              <w:t>-Instructor</w:t>
+            </w:r>
           </w:p>
         </w:tc>
         <w:tc>
@@ -1350,6 +1519,10 @@
             <w:pPr>
               <w:pStyle w:val="Normal"/>
             </w:pPr>
+            <w:r>
+              <w:rPr/>
+              <w:t>CSVReader</w:t>
+            </w:r>
           </w:p>
         </w:tc>
       </w:tr>
@@ -1366,6 +1539,45 @@
             <w:pPr>
               <w:pStyle w:val="Normal"/>
             </w:pPr>
+            <w:r>
+              <w:rPr/>
+              <w:t>Add / Drop Student</w:t>
+            </w:r>
+          </w:p>
+        </w:tc>
+        <w:tc>
+          <w:tcPr>
+            <w:tcW w:w="3075" w:type="dxa"/>
+            <w:tcMar/>
+          </w:tcPr>
+          <w:p>
+            <w:pPr>
+              <w:pStyle w:val="Normal"/>
+            </w:pPr>
+          </w:p>
+        </w:tc>
+      </w:tr>
+      <w:tr>
+        <w:trPr>
+          <w:trHeight w:val="300"/>
+        </w:trPr>
+        <w:tc>
+          <w:tcPr>
+            <w:tcW w:w="5940" w:type="dxa"/>
+            <w:tcMar/>
+          </w:tcPr>
+          <w:p>
+            <w:pPr>
+              <w:pStyle w:val="Normal"/>
+            </w:pPr>
+            <w:r>
+              <w:rPr/>
+              <w:t>Retrieve</w:t>
+            </w:r>
+            <w:r>
+              <w:rPr/>
+              <w:t xml:space="preserve"> Grade</w:t>
+            </w:r>
           </w:p>
         </w:tc>
         <w:tc>
@@ -1394,6 +1606,11 @@
         <w:spacing w:before="0" w:beforeAutospacing="off" w:after="160" w:afterAutospacing="off" w:line="259" w:lineRule="auto"/>
         <w:ind w:left="0" w:right="0"/>
         <w:jc w:val="left"/>
+        <w:rPr>
+          <w:rFonts w:ascii="Arial Nova" w:hAnsi="Arial Nova" w:eastAsia="Arial Nova" w:cs="Arial Nova"/>
+          <w:b w:val="1"/>
+          <w:bCs w:val="1"/>
+        </w:rPr>
       </w:pPr>
       <w:r>
         <w:rPr>
@@ -1401,7 +1618,7 @@
           <w:b w:val="1"/>
           <w:bCs w:val="1"/>
         </w:rPr>
-        <w:t>Grade</w:t>
+        <w:t>GradeCalculator</w:t>
       </w:r>
     </w:p>
     <w:tbl>
@@ -1477,6 +1694,10 @@
             <w:pPr>
               <w:pStyle w:val="Normal"/>
             </w:pPr>
+            <w:r>
+              <w:rPr/>
+              <w:t>Read Grading Scheme</w:t>
+            </w:r>
           </w:p>
         </w:tc>
         <w:tc>
@@ -1488,6 +1709,10 @@
             <w:pPr>
               <w:pStyle w:val="Normal"/>
             </w:pPr>
+            <w:r>
+              <w:rPr/>
+              <w:t>CSVReader</w:t>
+            </w:r>
           </w:p>
         </w:tc>
       </w:tr>
@@ -1504,6 +1729,14 @@
             <w:pPr>
               <w:pStyle w:val="Normal"/>
             </w:pPr>
+            <w:r>
+              <w:rPr/>
+              <w:t>Calculate Grade</w:t>
+            </w:r>
+            <w:r>
+              <w:rPr/>
+              <w:t xml:space="preserve"> for module</w:t>
+            </w:r>
           </w:p>
         </w:tc>
         <w:tc>
@@ -1531,6 +1764,10 @@
             <w:pPr>
               <w:pStyle w:val="Normal"/>
             </w:pPr>
+            <w:r>
+              <w:rPr/>
+              <w:t>Calculate QCA for semester(s) / year(s)</w:t>
+            </w:r>
           </w:p>
         </w:tc>
         <w:tc>
@@ -1546,6 +1783,332 @@
         </w:tc>
       </w:tr>
     </w:tbl>
+    <w:p>
+      <w:pPr>
+        <w:pStyle w:val="Normal"/>
+      </w:pPr>
+    </w:p>
+    <w:p>
+      <w:pPr>
+        <w:pStyle w:val="Normal"/>
+        <w:rPr>
+          <w:b w:val="1"/>
+          <w:bCs w:val="1"/>
+          <w:sz w:val="24"/>
+          <w:szCs w:val="24"/>
+        </w:rPr>
+      </w:pPr>
+      <w:r>
+        <w:rPr>
+          <w:b w:val="1"/>
+          <w:bCs w:val="1"/>
+          <w:sz w:val="24"/>
+          <w:szCs w:val="24"/>
+        </w:rPr>
+        <w:t>CSVReader</w:t>
+      </w:r>
+    </w:p>
+    <w:tbl>
+      <w:tblPr>
+        <w:tblStyle w:val="TableGrid"/>
+        <w:tblW w:w="0" w:type="auto"/>
+        <w:tblLook w:val="06A0" w:firstRow="1" w:lastRow="0" w:firstColumn="1" w:lastColumn="0" w:noHBand="1" w:noVBand="1"/>
+      </w:tblPr>
+      <w:tblGrid>
+        <w:gridCol w:w="5910"/>
+        <w:gridCol w:w="3105"/>
+      </w:tblGrid>
+      <w:tr>
+        <w:trPr>
+          <w:trHeight w:val="300"/>
+        </w:trPr>
+        <w:tc>
+          <w:tcPr>
+            <w:tcW w:w="5910" w:type="dxa"/>
+            <w:tcMar/>
+          </w:tcPr>
+          <w:p>
+            <w:pPr>
+              <w:pStyle w:val="Normal"/>
+              <w:rPr>
+                <w:b w:val="1"/>
+                <w:bCs w:val="1"/>
+              </w:rPr>
+            </w:pPr>
+            <w:r>
+              <w:rPr>
+                <w:b w:val="1"/>
+                <w:bCs w:val="1"/>
+              </w:rPr>
+              <w:t>Responsibilities</w:t>
+            </w:r>
+          </w:p>
+        </w:tc>
+        <w:tc>
+          <w:tcPr>
+            <w:tcW w:w="3105" w:type="dxa"/>
+            <w:tcMar/>
+          </w:tcPr>
+          <w:p>
+            <w:pPr>
+              <w:pStyle w:val="Normal"/>
+              <w:rPr>
+                <w:b w:val="1"/>
+                <w:bCs w:val="1"/>
+              </w:rPr>
+            </w:pPr>
+            <w:r>
+              <w:rPr>
+                <w:b w:val="1"/>
+                <w:bCs w:val="1"/>
+              </w:rPr>
+              <w:t>Collaborators</w:t>
+            </w:r>
+          </w:p>
+        </w:tc>
+      </w:tr>
+      <w:tr>
+        <w:trPr>
+          <w:trHeight w:val="300"/>
+        </w:trPr>
+        <w:tc>
+          <w:tcPr>
+            <w:tcW w:w="5910" w:type="dxa"/>
+            <w:tcMar/>
+          </w:tcPr>
+          <w:p>
+            <w:pPr>
+              <w:pStyle w:val="Normal"/>
+            </w:pPr>
+            <w:r>
+              <w:rPr/>
+              <w:t>Read file for grade scheme</w:t>
+            </w:r>
+          </w:p>
+        </w:tc>
+        <w:tc>
+          <w:tcPr>
+            <w:tcW w:w="3105" w:type="dxa"/>
+            <w:tcMar/>
+          </w:tcPr>
+          <w:p>
+            <w:pPr>
+              <w:pStyle w:val="Normal"/>
+            </w:pPr>
+          </w:p>
+        </w:tc>
+      </w:tr>
+      <w:tr>
+        <w:trPr>
+          <w:trHeight w:val="300"/>
+        </w:trPr>
+        <w:tc>
+          <w:tcPr>
+            <w:tcW w:w="5910" w:type="dxa"/>
+            <w:tcMar/>
+          </w:tcPr>
+          <w:p>
+            <w:pPr>
+              <w:pStyle w:val="Normal"/>
+            </w:pPr>
+            <w:r>
+              <w:rPr/>
+              <w:t>Read file for class role</w:t>
+            </w:r>
+          </w:p>
+        </w:tc>
+        <w:tc>
+          <w:tcPr>
+            <w:tcW w:w="3105" w:type="dxa"/>
+            <w:tcMar/>
+          </w:tcPr>
+          <w:p>
+            <w:pPr>
+              <w:pStyle w:val="Normal"/>
+            </w:pPr>
+          </w:p>
+        </w:tc>
+      </w:tr>
+      <w:tr>
+        <w:trPr>
+          <w:trHeight w:val="300"/>
+        </w:trPr>
+        <w:tc>
+          <w:tcPr>
+            <w:tcW w:w="5910" w:type="dxa"/>
+            <w:tcMar/>
+          </w:tcPr>
+          <w:p>
+            <w:pPr>
+              <w:pStyle w:val="Normal"/>
+            </w:pPr>
+            <w:r>
+              <w:rPr/>
+              <w:t>Read messages for students</w:t>
+            </w:r>
+          </w:p>
+        </w:tc>
+        <w:tc>
+          <w:tcPr>
+            <w:tcW w:w="3105" w:type="dxa"/>
+            <w:tcMar/>
+          </w:tcPr>
+          <w:p>
+            <w:pPr>
+              <w:pStyle w:val="Normal"/>
+            </w:pPr>
+          </w:p>
+        </w:tc>
+      </w:tr>
+    </w:tbl>
+    <w:p>
+      <w:pPr>
+        <w:pStyle w:val="Normal"/>
+      </w:pPr>
+    </w:p>
+    <w:p>
+      <w:pPr>
+        <w:pStyle w:val="Normal"/>
+        <w:rPr>
+          <w:b w:val="1"/>
+          <w:bCs w:val="1"/>
+          <w:sz w:val="24"/>
+          <w:szCs w:val="24"/>
+        </w:rPr>
+      </w:pPr>
+      <w:r>
+        <w:rPr>
+          <w:b w:val="1"/>
+          <w:bCs w:val="1"/>
+          <w:sz w:val="24"/>
+          <w:szCs w:val="24"/>
+        </w:rPr>
+        <w:t>CSVWriter</w:t>
+      </w:r>
+    </w:p>
+    <w:tbl>
+      <w:tblPr>
+        <w:tblStyle w:val="TableGrid"/>
+        <w:tblW w:w="0" w:type="auto"/>
+        <w:tblLook w:val="06A0" w:firstRow="1" w:lastRow="0" w:firstColumn="1" w:lastColumn="0" w:noHBand="1" w:noVBand="1"/>
+      </w:tblPr>
+      <w:tblGrid>
+        <w:gridCol w:w="5910"/>
+        <w:gridCol w:w="3105"/>
+      </w:tblGrid>
+      <w:tr>
+        <w:trPr>
+          <w:trHeight w:val="300"/>
+        </w:trPr>
+        <w:tc>
+          <w:tcPr>
+            <w:tcW w:w="5910" w:type="dxa"/>
+            <w:tcMar/>
+          </w:tcPr>
+          <w:p>
+            <w:pPr>
+              <w:pStyle w:val="Normal"/>
+              <w:rPr>
+                <w:b w:val="1"/>
+                <w:bCs w:val="1"/>
+              </w:rPr>
+            </w:pPr>
+            <w:r>
+              <w:rPr>
+                <w:b w:val="1"/>
+                <w:bCs w:val="1"/>
+              </w:rPr>
+              <w:t>Responsibilities</w:t>
+            </w:r>
+          </w:p>
+        </w:tc>
+        <w:tc>
+          <w:tcPr>
+            <w:tcW w:w="3105" w:type="dxa"/>
+            <w:tcMar/>
+          </w:tcPr>
+          <w:p>
+            <w:pPr>
+              <w:pStyle w:val="Normal"/>
+              <w:rPr>
+                <w:b w:val="1"/>
+                <w:bCs w:val="1"/>
+              </w:rPr>
+            </w:pPr>
+            <w:r>
+              <w:rPr>
+                <w:b w:val="1"/>
+                <w:bCs w:val="1"/>
+              </w:rPr>
+              <w:t>Collaborators</w:t>
+            </w:r>
+          </w:p>
+        </w:tc>
+      </w:tr>
+      <w:tr>
+        <w:trPr>
+          <w:trHeight w:val="300"/>
+        </w:trPr>
+        <w:tc>
+          <w:tcPr>
+            <w:tcW w:w="5910" w:type="dxa"/>
+            <w:tcMar/>
+          </w:tcPr>
+          <w:p>
+            <w:pPr>
+              <w:pStyle w:val="Normal"/>
+            </w:pPr>
+            <w:r>
+              <w:rPr/>
+              <w:t>Write messages to students</w:t>
+            </w:r>
+          </w:p>
+        </w:tc>
+        <w:tc>
+          <w:tcPr>
+            <w:tcW w:w="3105" w:type="dxa"/>
+            <w:tcMar/>
+          </w:tcPr>
+          <w:p>
+            <w:pPr>
+              <w:pStyle w:val="Normal"/>
+            </w:pPr>
+          </w:p>
+        </w:tc>
+      </w:tr>
+      <w:tr>
+        <w:trPr>
+          <w:trHeight w:val="300"/>
+        </w:trPr>
+        <w:tc>
+          <w:tcPr>
+            <w:tcW w:w="5910" w:type="dxa"/>
+            <w:tcMar/>
+          </w:tcPr>
+          <w:p>
+            <w:pPr>
+              <w:pStyle w:val="Normal"/>
+            </w:pPr>
+            <w:r>
+              <w:rPr/>
+              <w:t>Write grades to CSV</w:t>
+            </w:r>
+          </w:p>
+        </w:tc>
+        <w:tc>
+          <w:tcPr>
+            <w:tcW w:w="3105" w:type="dxa"/>
+            <w:tcMar/>
+          </w:tcPr>
+          <w:p>
+            <w:pPr>
+              <w:pStyle w:val="Normal"/>
+            </w:pPr>
+          </w:p>
+        </w:tc>
+      </w:tr>
+    </w:tbl>
+    <w:p/>
     <w:p>
       <w:pPr>
         <w:pStyle w:val="Normal"/>
@@ -1559,6 +2122,603 @@
     </w:sectPr>
   </w:body>
 </w:document>
+</file>
+
+<file path=word/intelligence2.xml><?xml version="1.0" encoding="utf-8"?>
+<int2:intelligence xmlns:int2="http://schemas.microsoft.com/office/intelligence/2020/intelligence">
+  <int2:observations>
+    <int2:textHash int2:hashCode="nIlNueRJ9Cz49Y" int2:id="OibtpFKy">
+      <int2:state int2:type="AugLoop_Text_Critique" int2:value="Rejected"/>
+    </int2:textHash>
+    <int2:textHash int2:hashCode="+t8/4IHsiAKb7+" int2:id="EPgnNi18">
+      <int2:state int2:type="AugLoop_Text_Critique" int2:value="Rejected"/>
+    </int2:textHash>
+    <int2:textHash int2:hashCode="UMnKz4wvVfGzUK" int2:id="2O91Kkq0">
+      <int2:state int2:type="AugLoop_Text_Critique" int2:value="Rejected"/>
+    </int2:textHash>
+  </int2:observations>
+  <int2:intelligenceSettings/>
+</int2:intelligence>
+</file>
+
+<file path=word/numbering.xml><?xml version="1.0" encoding="utf-8"?>
+<w:numbering xmlns:w="http://schemas.openxmlformats.org/wordprocessingml/2006/main">
+  <w:abstractNum xmlns:w="http://schemas.openxmlformats.org/wordprocessingml/2006/main" w:abstractNumId="5">
+    <w:nsid w:val="638d90e1"/>
+    <w:multiLevelType xmlns:w="http://schemas.openxmlformats.org/wordprocessingml/2006/main" w:val="hybridMultilevel"/>
+    <w:lvl xmlns:w="http://schemas.openxmlformats.org/wordprocessingml/2006/main" w:ilvl="0">
+      <w:start w:val="1"/>
+      <w:numFmt w:val="bullet"/>
+      <w:lvlText w:val="-"/>
+      <w:lvlJc w:val="left"/>
+      <w:pPr>
+        <w:ind w:left="720" w:hanging="360"/>
+      </w:pPr>
+      <w:rPr>
+        <w:rFonts w:hint="default" w:ascii="Calibri" w:hAnsi="Calibri"/>
+      </w:rPr>
+    </w:lvl>
+    <w:lvl xmlns:w="http://schemas.openxmlformats.org/wordprocessingml/2006/main" w:ilvl="1">
+      <w:start w:val="1"/>
+      <w:numFmt w:val="bullet"/>
+      <w:lvlText w:val="o"/>
+      <w:lvlJc w:val="left"/>
+      <w:pPr>
+        <w:ind w:left="1440" w:hanging="360"/>
+      </w:pPr>
+      <w:rPr>
+        <w:rFonts w:hint="default" w:ascii="Courier New" w:hAnsi="Courier New"/>
+      </w:rPr>
+    </w:lvl>
+    <w:lvl xmlns:w="http://schemas.openxmlformats.org/wordprocessingml/2006/main" w:ilvl="2">
+      <w:start w:val="1"/>
+      <w:numFmt w:val="bullet"/>
+      <w:lvlText w:val=""/>
+      <w:lvlJc w:val="left"/>
+      <w:pPr>
+        <w:ind w:left="2160" w:hanging="360"/>
+      </w:pPr>
+      <w:rPr>
+        <w:rFonts w:hint="default" w:ascii="Wingdings" w:hAnsi="Wingdings"/>
+      </w:rPr>
+    </w:lvl>
+    <w:lvl xmlns:w="http://schemas.openxmlformats.org/wordprocessingml/2006/main" w:ilvl="3">
+      <w:start w:val="1"/>
+      <w:numFmt w:val="bullet"/>
+      <w:lvlText w:val=""/>
+      <w:lvlJc w:val="left"/>
+      <w:pPr>
+        <w:ind w:left="2880" w:hanging="360"/>
+      </w:pPr>
+      <w:rPr>
+        <w:rFonts w:hint="default" w:ascii="Symbol" w:hAnsi="Symbol"/>
+      </w:rPr>
+    </w:lvl>
+    <w:lvl xmlns:w="http://schemas.openxmlformats.org/wordprocessingml/2006/main" w:ilvl="4">
+      <w:start w:val="1"/>
+      <w:numFmt w:val="bullet"/>
+      <w:lvlText w:val="o"/>
+      <w:lvlJc w:val="left"/>
+      <w:pPr>
+        <w:ind w:left="3600" w:hanging="360"/>
+      </w:pPr>
+      <w:rPr>
+        <w:rFonts w:hint="default" w:ascii="Courier New" w:hAnsi="Courier New"/>
+      </w:rPr>
+    </w:lvl>
+    <w:lvl xmlns:w="http://schemas.openxmlformats.org/wordprocessingml/2006/main" w:ilvl="5">
+      <w:start w:val="1"/>
+      <w:numFmt w:val="bullet"/>
+      <w:lvlText w:val=""/>
+      <w:lvlJc w:val="left"/>
+      <w:pPr>
+        <w:ind w:left="4320" w:hanging="360"/>
+      </w:pPr>
+      <w:rPr>
+        <w:rFonts w:hint="default" w:ascii="Wingdings" w:hAnsi="Wingdings"/>
+      </w:rPr>
+    </w:lvl>
+    <w:lvl xmlns:w="http://schemas.openxmlformats.org/wordprocessingml/2006/main" w:ilvl="6">
+      <w:start w:val="1"/>
+      <w:numFmt w:val="bullet"/>
+      <w:lvlText w:val=""/>
+      <w:lvlJc w:val="left"/>
+      <w:pPr>
+        <w:ind w:left="5040" w:hanging="360"/>
+      </w:pPr>
+      <w:rPr>
+        <w:rFonts w:hint="default" w:ascii="Symbol" w:hAnsi="Symbol"/>
+      </w:rPr>
+    </w:lvl>
+    <w:lvl xmlns:w="http://schemas.openxmlformats.org/wordprocessingml/2006/main" w:ilvl="7">
+      <w:start w:val="1"/>
+      <w:numFmt w:val="bullet"/>
+      <w:lvlText w:val="o"/>
+      <w:lvlJc w:val="left"/>
+      <w:pPr>
+        <w:ind w:left="5760" w:hanging="360"/>
+      </w:pPr>
+      <w:rPr>
+        <w:rFonts w:hint="default" w:ascii="Courier New" w:hAnsi="Courier New"/>
+      </w:rPr>
+    </w:lvl>
+    <w:lvl xmlns:w="http://schemas.openxmlformats.org/wordprocessingml/2006/main" w:ilvl="8">
+      <w:start w:val="1"/>
+      <w:numFmt w:val="bullet"/>
+      <w:lvlText w:val=""/>
+      <w:lvlJc w:val="left"/>
+      <w:pPr>
+        <w:ind w:left="6480" w:hanging="360"/>
+      </w:pPr>
+      <w:rPr>
+        <w:rFonts w:hint="default" w:ascii="Wingdings" w:hAnsi="Wingdings"/>
+      </w:rPr>
+    </w:lvl>
+  </w:abstractNum>
+  <w:abstractNum xmlns:w="http://schemas.openxmlformats.org/wordprocessingml/2006/main" w:abstractNumId="4">
+    <w:nsid w:val="24f80232"/>
+    <w:multiLevelType xmlns:w="http://schemas.openxmlformats.org/wordprocessingml/2006/main" w:val="hybridMultilevel"/>
+    <w:lvl xmlns:w="http://schemas.openxmlformats.org/wordprocessingml/2006/main" w:ilvl="0">
+      <w:start w:val="1"/>
+      <w:numFmt w:val="bullet"/>
+      <w:lvlText w:val="-"/>
+      <w:lvlJc w:val="left"/>
+      <w:pPr>
+        <w:ind w:left="720" w:hanging="360"/>
+      </w:pPr>
+      <w:rPr>
+        <w:rFonts w:hint="default" w:ascii="Calibri" w:hAnsi="Calibri"/>
+      </w:rPr>
+    </w:lvl>
+    <w:lvl xmlns:w="http://schemas.openxmlformats.org/wordprocessingml/2006/main" w:ilvl="1">
+      <w:start w:val="1"/>
+      <w:numFmt w:val="bullet"/>
+      <w:lvlText w:val="o"/>
+      <w:lvlJc w:val="left"/>
+      <w:pPr>
+        <w:ind w:left="1440" w:hanging="360"/>
+      </w:pPr>
+      <w:rPr>
+        <w:rFonts w:hint="default" w:ascii="Courier New" w:hAnsi="Courier New"/>
+      </w:rPr>
+    </w:lvl>
+    <w:lvl xmlns:w="http://schemas.openxmlformats.org/wordprocessingml/2006/main" w:ilvl="2">
+      <w:start w:val="1"/>
+      <w:numFmt w:val="bullet"/>
+      <w:lvlText w:val=""/>
+      <w:lvlJc w:val="left"/>
+      <w:pPr>
+        <w:ind w:left="2160" w:hanging="360"/>
+      </w:pPr>
+      <w:rPr>
+        <w:rFonts w:hint="default" w:ascii="Wingdings" w:hAnsi="Wingdings"/>
+      </w:rPr>
+    </w:lvl>
+    <w:lvl xmlns:w="http://schemas.openxmlformats.org/wordprocessingml/2006/main" w:ilvl="3">
+      <w:start w:val="1"/>
+      <w:numFmt w:val="bullet"/>
+      <w:lvlText w:val=""/>
+      <w:lvlJc w:val="left"/>
+      <w:pPr>
+        <w:ind w:left="2880" w:hanging="360"/>
+      </w:pPr>
+      <w:rPr>
+        <w:rFonts w:hint="default" w:ascii="Symbol" w:hAnsi="Symbol"/>
+      </w:rPr>
+    </w:lvl>
+    <w:lvl xmlns:w="http://schemas.openxmlformats.org/wordprocessingml/2006/main" w:ilvl="4">
+      <w:start w:val="1"/>
+      <w:numFmt w:val="bullet"/>
+      <w:lvlText w:val="o"/>
+      <w:lvlJc w:val="left"/>
+      <w:pPr>
+        <w:ind w:left="3600" w:hanging="360"/>
+      </w:pPr>
+      <w:rPr>
+        <w:rFonts w:hint="default" w:ascii="Courier New" w:hAnsi="Courier New"/>
+      </w:rPr>
+    </w:lvl>
+    <w:lvl xmlns:w="http://schemas.openxmlformats.org/wordprocessingml/2006/main" w:ilvl="5">
+      <w:start w:val="1"/>
+      <w:numFmt w:val="bullet"/>
+      <w:lvlText w:val=""/>
+      <w:lvlJc w:val="left"/>
+      <w:pPr>
+        <w:ind w:left="4320" w:hanging="360"/>
+      </w:pPr>
+      <w:rPr>
+        <w:rFonts w:hint="default" w:ascii="Wingdings" w:hAnsi="Wingdings"/>
+      </w:rPr>
+    </w:lvl>
+    <w:lvl xmlns:w="http://schemas.openxmlformats.org/wordprocessingml/2006/main" w:ilvl="6">
+      <w:start w:val="1"/>
+      <w:numFmt w:val="bullet"/>
+      <w:lvlText w:val=""/>
+      <w:lvlJc w:val="left"/>
+      <w:pPr>
+        <w:ind w:left="5040" w:hanging="360"/>
+      </w:pPr>
+      <w:rPr>
+        <w:rFonts w:hint="default" w:ascii="Symbol" w:hAnsi="Symbol"/>
+      </w:rPr>
+    </w:lvl>
+    <w:lvl xmlns:w="http://schemas.openxmlformats.org/wordprocessingml/2006/main" w:ilvl="7">
+      <w:start w:val="1"/>
+      <w:numFmt w:val="bullet"/>
+      <w:lvlText w:val="o"/>
+      <w:lvlJc w:val="left"/>
+      <w:pPr>
+        <w:ind w:left="5760" w:hanging="360"/>
+      </w:pPr>
+      <w:rPr>
+        <w:rFonts w:hint="default" w:ascii="Courier New" w:hAnsi="Courier New"/>
+      </w:rPr>
+    </w:lvl>
+    <w:lvl xmlns:w="http://schemas.openxmlformats.org/wordprocessingml/2006/main" w:ilvl="8">
+      <w:start w:val="1"/>
+      <w:numFmt w:val="bullet"/>
+      <w:lvlText w:val=""/>
+      <w:lvlJc w:val="left"/>
+      <w:pPr>
+        <w:ind w:left="6480" w:hanging="360"/>
+      </w:pPr>
+      <w:rPr>
+        <w:rFonts w:hint="default" w:ascii="Wingdings" w:hAnsi="Wingdings"/>
+      </w:rPr>
+    </w:lvl>
+  </w:abstractNum>
+  <w:abstractNum xmlns:w="http://schemas.openxmlformats.org/wordprocessingml/2006/main" w:abstractNumId="3">
+    <w:nsid w:val="25e1241b"/>
+    <w:multiLevelType xmlns:w="http://schemas.openxmlformats.org/wordprocessingml/2006/main" w:val="hybridMultilevel"/>
+    <w:lvl xmlns:w="http://schemas.openxmlformats.org/wordprocessingml/2006/main" w:ilvl="0">
+      <w:start w:val="1"/>
+      <w:numFmt w:val="bullet"/>
+      <w:lvlText w:val="-"/>
+      <w:lvlJc w:val="left"/>
+      <w:pPr>
+        <w:ind w:left="720" w:hanging="360"/>
+      </w:pPr>
+      <w:rPr>
+        <w:rFonts w:hint="default" w:ascii="Calibri" w:hAnsi="Calibri"/>
+      </w:rPr>
+    </w:lvl>
+    <w:lvl xmlns:w="http://schemas.openxmlformats.org/wordprocessingml/2006/main" w:ilvl="1">
+      <w:start w:val="1"/>
+      <w:numFmt w:val="bullet"/>
+      <w:lvlText w:val="o"/>
+      <w:lvlJc w:val="left"/>
+      <w:pPr>
+        <w:ind w:left="1440" w:hanging="360"/>
+      </w:pPr>
+      <w:rPr>
+        <w:rFonts w:hint="default" w:ascii="Courier New" w:hAnsi="Courier New"/>
+      </w:rPr>
+    </w:lvl>
+    <w:lvl xmlns:w="http://schemas.openxmlformats.org/wordprocessingml/2006/main" w:ilvl="2">
+      <w:start w:val="1"/>
+      <w:numFmt w:val="bullet"/>
+      <w:lvlText w:val=""/>
+      <w:lvlJc w:val="left"/>
+      <w:pPr>
+        <w:ind w:left="2160" w:hanging="360"/>
+      </w:pPr>
+      <w:rPr>
+        <w:rFonts w:hint="default" w:ascii="Wingdings" w:hAnsi="Wingdings"/>
+      </w:rPr>
+    </w:lvl>
+    <w:lvl xmlns:w="http://schemas.openxmlformats.org/wordprocessingml/2006/main" w:ilvl="3">
+      <w:start w:val="1"/>
+      <w:numFmt w:val="bullet"/>
+      <w:lvlText w:val=""/>
+      <w:lvlJc w:val="left"/>
+      <w:pPr>
+        <w:ind w:left="2880" w:hanging="360"/>
+      </w:pPr>
+      <w:rPr>
+        <w:rFonts w:hint="default" w:ascii="Symbol" w:hAnsi="Symbol"/>
+      </w:rPr>
+    </w:lvl>
+    <w:lvl xmlns:w="http://schemas.openxmlformats.org/wordprocessingml/2006/main" w:ilvl="4">
+      <w:start w:val="1"/>
+      <w:numFmt w:val="bullet"/>
+      <w:lvlText w:val="o"/>
+      <w:lvlJc w:val="left"/>
+      <w:pPr>
+        <w:ind w:left="3600" w:hanging="360"/>
+      </w:pPr>
+      <w:rPr>
+        <w:rFonts w:hint="default" w:ascii="Courier New" w:hAnsi="Courier New"/>
+      </w:rPr>
+    </w:lvl>
+    <w:lvl xmlns:w="http://schemas.openxmlformats.org/wordprocessingml/2006/main" w:ilvl="5">
+      <w:start w:val="1"/>
+      <w:numFmt w:val="bullet"/>
+      <w:lvlText w:val=""/>
+      <w:lvlJc w:val="left"/>
+      <w:pPr>
+        <w:ind w:left="4320" w:hanging="360"/>
+      </w:pPr>
+      <w:rPr>
+        <w:rFonts w:hint="default" w:ascii="Wingdings" w:hAnsi="Wingdings"/>
+      </w:rPr>
+    </w:lvl>
+    <w:lvl xmlns:w="http://schemas.openxmlformats.org/wordprocessingml/2006/main" w:ilvl="6">
+      <w:start w:val="1"/>
+      <w:numFmt w:val="bullet"/>
+      <w:lvlText w:val=""/>
+      <w:lvlJc w:val="left"/>
+      <w:pPr>
+        <w:ind w:left="5040" w:hanging="360"/>
+      </w:pPr>
+      <w:rPr>
+        <w:rFonts w:hint="default" w:ascii="Symbol" w:hAnsi="Symbol"/>
+      </w:rPr>
+    </w:lvl>
+    <w:lvl xmlns:w="http://schemas.openxmlformats.org/wordprocessingml/2006/main" w:ilvl="7">
+      <w:start w:val="1"/>
+      <w:numFmt w:val="bullet"/>
+      <w:lvlText w:val="o"/>
+      <w:lvlJc w:val="left"/>
+      <w:pPr>
+        <w:ind w:left="5760" w:hanging="360"/>
+      </w:pPr>
+      <w:rPr>
+        <w:rFonts w:hint="default" w:ascii="Courier New" w:hAnsi="Courier New"/>
+      </w:rPr>
+    </w:lvl>
+    <w:lvl xmlns:w="http://schemas.openxmlformats.org/wordprocessingml/2006/main" w:ilvl="8">
+      <w:start w:val="1"/>
+      <w:numFmt w:val="bullet"/>
+      <w:lvlText w:val=""/>
+      <w:lvlJc w:val="left"/>
+      <w:pPr>
+        <w:ind w:left="6480" w:hanging="360"/>
+      </w:pPr>
+      <w:rPr>
+        <w:rFonts w:hint="default" w:ascii="Wingdings" w:hAnsi="Wingdings"/>
+      </w:rPr>
+    </w:lvl>
+  </w:abstractNum>
+  <w:abstractNum xmlns:w="http://schemas.openxmlformats.org/wordprocessingml/2006/main" w:abstractNumId="2">
+    <w:nsid w:val="13c31a78"/>
+    <w:multiLevelType xmlns:w="http://schemas.openxmlformats.org/wordprocessingml/2006/main" w:val="hybridMultilevel"/>
+    <w:lvl xmlns:w="http://schemas.openxmlformats.org/wordprocessingml/2006/main" w:ilvl="0">
+      <w:start w:val="1"/>
+      <w:numFmt w:val="bullet"/>
+      <w:lvlText w:val="-"/>
+      <w:lvlJc w:val="left"/>
+      <w:pPr>
+        <w:ind w:left="720" w:hanging="360"/>
+      </w:pPr>
+      <w:rPr>
+        <w:rFonts w:hint="default" w:ascii="Calibri" w:hAnsi="Calibri"/>
+      </w:rPr>
+    </w:lvl>
+    <w:lvl xmlns:w="http://schemas.openxmlformats.org/wordprocessingml/2006/main" w:ilvl="1">
+      <w:start w:val="1"/>
+      <w:numFmt w:val="bullet"/>
+      <w:lvlText w:val="o"/>
+      <w:lvlJc w:val="left"/>
+      <w:pPr>
+        <w:ind w:left="1440" w:hanging="360"/>
+      </w:pPr>
+      <w:rPr>
+        <w:rFonts w:hint="default" w:ascii="Courier New" w:hAnsi="Courier New"/>
+      </w:rPr>
+    </w:lvl>
+    <w:lvl xmlns:w="http://schemas.openxmlformats.org/wordprocessingml/2006/main" w:ilvl="2">
+      <w:start w:val="1"/>
+      <w:numFmt w:val="bullet"/>
+      <w:lvlText w:val=""/>
+      <w:lvlJc w:val="left"/>
+      <w:pPr>
+        <w:ind w:left="2160" w:hanging="360"/>
+      </w:pPr>
+      <w:rPr>
+        <w:rFonts w:hint="default" w:ascii="Wingdings" w:hAnsi="Wingdings"/>
+      </w:rPr>
+    </w:lvl>
+    <w:lvl xmlns:w="http://schemas.openxmlformats.org/wordprocessingml/2006/main" w:ilvl="3">
+      <w:start w:val="1"/>
+      <w:numFmt w:val="bullet"/>
+      <w:lvlText w:val=""/>
+      <w:lvlJc w:val="left"/>
+      <w:pPr>
+        <w:ind w:left="2880" w:hanging="360"/>
+      </w:pPr>
+      <w:rPr>
+        <w:rFonts w:hint="default" w:ascii="Symbol" w:hAnsi="Symbol"/>
+      </w:rPr>
+    </w:lvl>
+    <w:lvl xmlns:w="http://schemas.openxmlformats.org/wordprocessingml/2006/main" w:ilvl="4">
+      <w:start w:val="1"/>
+      <w:numFmt w:val="bullet"/>
+      <w:lvlText w:val="o"/>
+      <w:lvlJc w:val="left"/>
+      <w:pPr>
+        <w:ind w:left="3600" w:hanging="360"/>
+      </w:pPr>
+      <w:rPr>
+        <w:rFonts w:hint="default" w:ascii="Courier New" w:hAnsi="Courier New"/>
+      </w:rPr>
+    </w:lvl>
+    <w:lvl xmlns:w="http://schemas.openxmlformats.org/wordprocessingml/2006/main" w:ilvl="5">
+      <w:start w:val="1"/>
+      <w:numFmt w:val="bullet"/>
+      <w:lvlText w:val=""/>
+      <w:lvlJc w:val="left"/>
+      <w:pPr>
+        <w:ind w:left="4320" w:hanging="360"/>
+      </w:pPr>
+      <w:rPr>
+        <w:rFonts w:hint="default" w:ascii="Wingdings" w:hAnsi="Wingdings"/>
+      </w:rPr>
+    </w:lvl>
+    <w:lvl xmlns:w="http://schemas.openxmlformats.org/wordprocessingml/2006/main" w:ilvl="6">
+      <w:start w:val="1"/>
+      <w:numFmt w:val="bullet"/>
+      <w:lvlText w:val=""/>
+      <w:lvlJc w:val="left"/>
+      <w:pPr>
+        <w:ind w:left="5040" w:hanging="360"/>
+      </w:pPr>
+      <w:rPr>
+        <w:rFonts w:hint="default" w:ascii="Symbol" w:hAnsi="Symbol"/>
+      </w:rPr>
+    </w:lvl>
+    <w:lvl xmlns:w="http://schemas.openxmlformats.org/wordprocessingml/2006/main" w:ilvl="7">
+      <w:start w:val="1"/>
+      <w:numFmt w:val="bullet"/>
+      <w:lvlText w:val="o"/>
+      <w:lvlJc w:val="left"/>
+      <w:pPr>
+        <w:ind w:left="5760" w:hanging="360"/>
+      </w:pPr>
+      <w:rPr>
+        <w:rFonts w:hint="default" w:ascii="Courier New" w:hAnsi="Courier New"/>
+      </w:rPr>
+    </w:lvl>
+    <w:lvl xmlns:w="http://schemas.openxmlformats.org/wordprocessingml/2006/main" w:ilvl="8">
+      <w:start w:val="1"/>
+      <w:numFmt w:val="bullet"/>
+      <w:lvlText w:val=""/>
+      <w:lvlJc w:val="left"/>
+      <w:pPr>
+        <w:ind w:left="6480" w:hanging="360"/>
+      </w:pPr>
+      <w:rPr>
+        <w:rFonts w:hint="default" w:ascii="Wingdings" w:hAnsi="Wingdings"/>
+      </w:rPr>
+    </w:lvl>
+  </w:abstractNum>
+  <w:abstractNum xmlns:w="http://schemas.openxmlformats.org/wordprocessingml/2006/main" w:abstractNumId="1">
+    <w:nsid w:val="5b558940"/>
+    <w:multiLevelType xmlns:w="http://schemas.openxmlformats.org/wordprocessingml/2006/main" w:val="hybridMultilevel"/>
+    <w:lvl xmlns:w="http://schemas.openxmlformats.org/wordprocessingml/2006/main" w:ilvl="0">
+      <w:start w:val="1"/>
+      <w:numFmt w:val="bullet"/>
+      <w:lvlText w:val="-"/>
+      <w:lvlJc w:val="left"/>
+      <w:pPr>
+        <w:ind w:left="720" w:hanging="360"/>
+      </w:pPr>
+      <w:rPr>
+        <w:rFonts w:hint="default" w:ascii="Calibri" w:hAnsi="Calibri"/>
+      </w:rPr>
+    </w:lvl>
+    <w:lvl xmlns:w="http://schemas.openxmlformats.org/wordprocessingml/2006/main" w:ilvl="1">
+      <w:start w:val="1"/>
+      <w:numFmt w:val="bullet"/>
+      <w:lvlText w:val="o"/>
+      <w:lvlJc w:val="left"/>
+      <w:pPr>
+        <w:ind w:left="1440" w:hanging="360"/>
+      </w:pPr>
+      <w:rPr>
+        <w:rFonts w:hint="default" w:ascii="Courier New" w:hAnsi="Courier New"/>
+      </w:rPr>
+    </w:lvl>
+    <w:lvl xmlns:w="http://schemas.openxmlformats.org/wordprocessingml/2006/main" w:ilvl="2">
+      <w:start w:val="1"/>
+      <w:numFmt w:val="bullet"/>
+      <w:lvlText w:val=""/>
+      <w:lvlJc w:val="left"/>
+      <w:pPr>
+        <w:ind w:left="2160" w:hanging="360"/>
+      </w:pPr>
+      <w:rPr>
+        <w:rFonts w:hint="default" w:ascii="Wingdings" w:hAnsi="Wingdings"/>
+      </w:rPr>
+    </w:lvl>
+    <w:lvl xmlns:w="http://schemas.openxmlformats.org/wordprocessingml/2006/main" w:ilvl="3">
+      <w:start w:val="1"/>
+      <w:numFmt w:val="bullet"/>
+      <w:lvlText w:val=""/>
+      <w:lvlJc w:val="left"/>
+      <w:pPr>
+        <w:ind w:left="2880" w:hanging="360"/>
+      </w:pPr>
+      <w:rPr>
+        <w:rFonts w:hint="default" w:ascii="Symbol" w:hAnsi="Symbol"/>
+      </w:rPr>
+    </w:lvl>
+    <w:lvl xmlns:w="http://schemas.openxmlformats.org/wordprocessingml/2006/main" w:ilvl="4">
+      <w:start w:val="1"/>
+      <w:numFmt w:val="bullet"/>
+      <w:lvlText w:val="o"/>
+      <w:lvlJc w:val="left"/>
+      <w:pPr>
+        <w:ind w:left="3600" w:hanging="360"/>
+      </w:pPr>
+      <w:rPr>
+        <w:rFonts w:hint="default" w:ascii="Courier New" w:hAnsi="Courier New"/>
+      </w:rPr>
+    </w:lvl>
+    <w:lvl xmlns:w="http://schemas.openxmlformats.org/wordprocessingml/2006/main" w:ilvl="5">
+      <w:start w:val="1"/>
+      <w:numFmt w:val="bullet"/>
+      <w:lvlText w:val=""/>
+      <w:lvlJc w:val="left"/>
+      <w:pPr>
+        <w:ind w:left="4320" w:hanging="360"/>
+      </w:pPr>
+      <w:rPr>
+        <w:rFonts w:hint="default" w:ascii="Wingdings" w:hAnsi="Wingdings"/>
+      </w:rPr>
+    </w:lvl>
+    <w:lvl xmlns:w="http://schemas.openxmlformats.org/wordprocessingml/2006/main" w:ilvl="6">
+      <w:start w:val="1"/>
+      <w:numFmt w:val="bullet"/>
+      <w:lvlText w:val=""/>
+      <w:lvlJc w:val="left"/>
+      <w:pPr>
+        <w:ind w:left="5040" w:hanging="360"/>
+      </w:pPr>
+      <w:rPr>
+        <w:rFonts w:hint="default" w:ascii="Symbol" w:hAnsi="Symbol"/>
+      </w:rPr>
+    </w:lvl>
+    <w:lvl xmlns:w="http://schemas.openxmlformats.org/wordprocessingml/2006/main" w:ilvl="7">
+      <w:start w:val="1"/>
+      <w:numFmt w:val="bullet"/>
+      <w:lvlText w:val="o"/>
+      <w:lvlJc w:val="left"/>
+      <w:pPr>
+        <w:ind w:left="5760" w:hanging="360"/>
+      </w:pPr>
+      <w:rPr>
+        <w:rFonts w:hint="default" w:ascii="Courier New" w:hAnsi="Courier New"/>
+      </w:rPr>
+    </w:lvl>
+    <w:lvl xmlns:w="http://schemas.openxmlformats.org/wordprocessingml/2006/main" w:ilvl="8">
+      <w:start w:val="1"/>
+      <w:numFmt w:val="bullet"/>
+      <w:lvlText w:val=""/>
+      <w:lvlJc w:val="left"/>
+      <w:pPr>
+        <w:ind w:left="6480" w:hanging="360"/>
+      </w:pPr>
+      <w:rPr>
+        <w:rFonts w:hint="default" w:ascii="Wingdings" w:hAnsi="Wingdings"/>
+      </w:rPr>
+    </w:lvl>
+  </w:abstractNum>
+  <w:num w:numId="5">
+    <w:abstractNumId w:val="5"/>
+  </w:num>
+  <w:num w:numId="4">
+    <w:abstractNumId w:val="4"/>
+  </w:num>
+  <w:num w:numId="3">
+    <w:abstractNumId w:val="3"/>
+  </w:num>
+  <w:num w:numId="2">
+    <w:abstractNumId w:val="2"/>
+  </w:num>
+  <w:num w:numId="1">
+    <w:abstractNumId w:val="1"/>
+  </w:num>
+</w:numbering>
 </file>
 
 <file path=word/styles.xml><?xml version="1.0" encoding="utf-8"?>

</xml_diff>